<commit_message>
Remove trash. Add presentation and demo
</commit_message>
<xml_diff>
--- a/docs/visual/UMLs/UseCaseDiagram.docx
+++ b/docs/visual/UMLs/UseCaseDiagram.docx
@@ -8,7 +8,7 @@
         <w:jc w:val="center"/>
       </w:pPr>
       <w:r>
-        <w:pict w14:anchorId="679BB295">
+        <w:pict w14:anchorId="7A7D2159">
           <v:shapetype id="_x0000_t75" coordsize="21600,21600" o:spt="75" o:preferrelative="t" path="m@4@5l@4@11@9@11@9@5xe" filled="f" stroked="f">
             <v:stroke joinstyle="miter"/>
             <v:formulas>
@@ -28,7 +28,7 @@
             <v:path o:extrusionok="f" gradientshapeok="t" o:connecttype="rect"/>
             <o:lock v:ext="edit" aspectratio="t"/>
           </v:shapetype>
-          <v:shape id="_x0000_i1027" type="#_x0000_t75" style="width:485.65pt;height:470.35pt">
+          <v:shape id="_x0000_i1048" type="#_x0000_t75" style="width:513.2pt;height:497.35pt">
             <v:imagedata r:id="rId7" o:title=""/>
           </v:shape>
         </w:pict>
@@ -681,16 +681,7 @@
                         <w:szCs w:val="24"/>
                         <w:lang w:val="ru-RU"/>
                       </w:rPr>
-                      <w:t xml:space="preserve">Диаграмма </w:t>
-                    </w:r>
-                    <w:r>
-                      <w:rPr>
-                        <w:rFonts w:ascii="Times New Roman" w:hAnsi="Times New Roman"/>
-                        <w:sz w:val="24"/>
-                        <w:szCs w:val="24"/>
-                        <w:lang w:val="ru-RU"/>
-                      </w:rPr>
-                      <w:t>вариантов использования</w:t>
+                      <w:t>Диаграмма вариантов использования</w:t>
                     </w:r>
                   </w:p>
                 </w:txbxContent>

</xml_diff>